<commit_message>
Aggiunti commenti ai vincoli
</commit_message>
<xml_diff>
--- a/Documentazione Marzo.docx
+++ b/Documentazione Marzo.docx
@@ -4399,7 +4399,31 @@
                 <w:sz w:val="16"/>
                 <w:szCs w:val="16"/>
               </w:rPr>
-              <w:t>&lt;denominazione urbanistica&gt;, &lt;indirizzo&gt;, &lt;numero civico&gt;, &lt;CAP&gt;, &lt;Comune&gt;, &lt;Provincia&gt;.</w:t>
+              <w:t>“</w:t>
+            </w:r>
+            <w:r>
+              <w:rPr>
+                <w:rFonts w:asciiTheme="majorHAnsi" w:hAnsiTheme="majorHAnsi" w:cstheme="majorHAnsi"/>
+                <w:sz w:val="16"/>
+                <w:szCs w:val="16"/>
+              </w:rPr>
+              <w:t>&lt;denominazione urbanistica&gt;, &lt;indirizzo&gt;, &lt;numero civico&gt;, &lt;CAP&gt;, &lt;Comune&gt;, &lt;Provincia&gt;</w:t>
+            </w:r>
+            <w:r>
+              <w:rPr>
+                <w:rFonts w:asciiTheme="majorHAnsi" w:hAnsiTheme="majorHAnsi" w:cstheme="majorHAnsi"/>
+                <w:sz w:val="16"/>
+                <w:szCs w:val="16"/>
+              </w:rPr>
+              <w:t>”</w:t>
+            </w:r>
+            <w:r>
+              <w:rPr>
+                <w:rFonts w:asciiTheme="majorHAnsi" w:hAnsiTheme="majorHAnsi" w:cstheme="majorHAnsi"/>
+                <w:sz w:val="16"/>
+                <w:szCs w:val="16"/>
+              </w:rPr>
+              <w:t>.</w:t>
             </w:r>
           </w:p>
         </w:tc>
@@ -4509,7 +4533,7 @@
                 <w:sz w:val="16"/>
                 <w:szCs w:val="16"/>
               </w:rPr>
-              <w:t>&lt;denominazione urbanistica&gt;, &lt;indirizzo&gt;, &lt;numero civico&gt;, &lt;CAP&gt;, &lt;Comune&gt;, &lt;Provincia&gt;.</w:t>
+              <w:t>“&lt;denominazione urbanistica&gt;, &lt;indirizzo&gt;, &lt;numero civico&gt;, &lt;CAP&gt;, &lt;Comune&gt;, &lt;Provincia&gt;”.</w:t>
             </w:r>
           </w:p>
         </w:tc>
@@ -4634,7 +4658,7 @@
                 <w:sz w:val="16"/>
                 <w:szCs w:val="16"/>
               </w:rPr>
-              <w:t>&lt;denominazione urbanistica&gt;, &lt;indirizzo&gt;, &lt;numero civico&gt;, &lt;CAP&gt;, &lt;Comune&gt;, &lt;Provincia&gt;.</w:t>
+              <w:t>“&lt;denominazione urbanistica&gt;, &lt;indirizzo&gt;, &lt;numero civico&gt;, &lt;CAP&gt;, &lt;Comune&gt;, &lt;Provincia&gt;”.</w:t>
             </w:r>
           </w:p>
         </w:tc>
@@ -4742,7 +4766,7 @@
                 <w:sz w:val="16"/>
                 <w:szCs w:val="16"/>
               </w:rPr>
-              <w:t>&lt;denominazione urbanistica&gt;, &lt;indirizzo&gt;, &lt;numero civico&gt;, &lt;CAP&gt;, &lt;Comune&gt;, &lt;Provincia&gt;.</w:t>
+              <w:t>“&lt;denominazione urbanistica&gt;, &lt;indirizzo&gt;, &lt;numero civico&gt;, &lt;CAP&gt;, &lt;Comune&gt;, &lt;Provincia&gt;”.</w:t>
             </w:r>
           </w:p>
         </w:tc>

</xml_diff>